<commit_message>
changed font size in the graph and updated report file
</commit_message>
<xml_diff>
--- a/project1/report.docx
+++ b/project1/report.docx
@@ -62,16 +62,16 @@
         <w:rPr>
           <w:rFonts w:ascii="Times New Roman" w:hAnsi="Times New Roman" w:cs="Times New Roman"/>
           <w:b/>
-          <w:sz w:val="22"/>
-          <w:szCs w:val="20"/>
+          <w:sz w:val="24"/>
+          <w:szCs w:val="24"/>
         </w:rPr>
       </w:pPr>
       <w:r>
         <w:rPr>
           <w:rFonts w:ascii="Times New Roman" w:hAnsi="Times New Roman" w:cs="Times New Roman"/>
           <w:b/>
-          <w:sz w:val="22"/>
-          <w:szCs w:val="20"/>
+          <w:sz w:val="24"/>
+          <w:szCs w:val="24"/>
         </w:rPr>
         <w:t>S</w:t>
       </w:r>
@@ -79,8 +79,8 @@
         <w:rPr>
           <w:rFonts w:ascii="Times New Roman" w:hAnsi="Times New Roman" w:cs="Times New Roman"/>
           <w:b/>
-          <w:sz w:val="22"/>
-          <w:szCs w:val="20"/>
+          <w:sz w:val="24"/>
+          <w:szCs w:val="24"/>
         </w:rPr>
         <w:t xml:space="preserve">earch </w:t>
       </w:r>
@@ -88,8 +88,8 @@
         <w:rPr>
           <w:rFonts w:ascii="Times New Roman" w:hAnsi="Times New Roman" w:cs="Times New Roman"/>
           <w:b/>
-          <w:sz w:val="22"/>
-          <w:szCs w:val="20"/>
+          <w:sz w:val="24"/>
+          <w:szCs w:val="24"/>
         </w:rPr>
         <w:t>P</w:t>
       </w:r>
@@ -97,8 +97,8 @@
         <w:rPr>
           <w:rFonts w:ascii="Times New Roman" w:hAnsi="Times New Roman" w:cs="Times New Roman"/>
           <w:b/>
-          <w:sz w:val="22"/>
-          <w:szCs w:val="20"/>
+          <w:sz w:val="24"/>
+          <w:szCs w:val="24"/>
         </w:rPr>
         <w:t xml:space="preserve">roblem </w:t>
       </w:r>
@@ -106,8 +106,8 @@
         <w:rPr>
           <w:rFonts w:ascii="Times New Roman" w:hAnsi="Times New Roman" w:cs="Times New Roman"/>
           <w:b/>
-          <w:sz w:val="22"/>
-          <w:szCs w:val="20"/>
+          <w:sz w:val="24"/>
+          <w:szCs w:val="24"/>
         </w:rPr>
         <w:t>F</w:t>
       </w:r>
@@ -115,8 +115,8 @@
         <w:rPr>
           <w:rFonts w:ascii="Times New Roman" w:hAnsi="Times New Roman" w:cs="Times New Roman"/>
           <w:b/>
-          <w:sz w:val="22"/>
-          <w:szCs w:val="20"/>
+          <w:sz w:val="24"/>
+          <w:szCs w:val="24"/>
         </w:rPr>
         <w:t>ormulation</w:t>
       </w:r>
@@ -324,16 +324,16 @@
         <w:rPr>
           <w:rFonts w:ascii="Times New Roman" w:hAnsi="Times New Roman" w:cs="Times New Roman"/>
           <w:b/>
-          <w:sz w:val="22"/>
-          <w:szCs w:val="20"/>
+          <w:sz w:val="24"/>
+          <w:szCs w:val="24"/>
         </w:rPr>
       </w:pPr>
       <w:r>
         <w:rPr>
           <w:rFonts w:ascii="Times New Roman" w:hAnsi="Times New Roman" w:cs="Times New Roman"/>
           <w:b/>
-          <w:sz w:val="22"/>
-          <w:szCs w:val="20"/>
+          <w:sz w:val="24"/>
+          <w:szCs w:val="24"/>
         </w:rPr>
         <w:t>Search Algorithms</w:t>
       </w:r>
@@ -399,7 +399,27 @@
           <w:sz w:val="20"/>
           <w:szCs w:val="20"/>
         </w:rPr>
-        <w:t>: branching factor for search tree</w:t>
+        <w:t xml:space="preserve">: branching factor for </w:t>
+      </w:r>
+      <w:r>
+        <w:rPr>
+          <w:rFonts w:ascii="Times New Roman" w:hAnsi="Times New Roman" w:cs="Times New Roman"/>
+          <w:color w:val="333333"/>
+          <w:kern w:val="0"/>
+          <w:sz w:val="20"/>
+          <w:szCs w:val="20"/>
+        </w:rPr>
+        <w:t xml:space="preserve">the </w:t>
+      </w:r>
+      <w:r>
+        <w:rPr>
+          <w:rFonts w:ascii="Times New Roman" w:hAnsi="Times New Roman" w:cs="Times New Roman"/>
+          <w:color w:val="333333"/>
+          <w:kern w:val="0"/>
+          <w:sz w:val="20"/>
+          <w:szCs w:val="20"/>
+        </w:rPr>
+        <w:t>search tree</w:t>
       </w:r>
     </w:p>
     <w:p>
@@ -435,7 +455,27 @@
           <w:sz w:val="20"/>
           <w:szCs w:val="20"/>
         </w:rPr>
-        <w:t>: length for the solution path in search tree</w:t>
+        <w:t xml:space="preserve">: length for the solution path in </w:t>
+      </w:r>
+      <w:r>
+        <w:rPr>
+          <w:rFonts w:ascii="Times New Roman" w:hAnsi="Times New Roman" w:cs="Times New Roman"/>
+          <w:color w:val="333333"/>
+          <w:kern w:val="0"/>
+          <w:sz w:val="20"/>
+          <w:szCs w:val="20"/>
+        </w:rPr>
+        <w:t xml:space="preserve">the </w:t>
+      </w:r>
+      <w:r>
+        <w:rPr>
+          <w:rFonts w:ascii="Times New Roman" w:hAnsi="Times New Roman" w:cs="Times New Roman"/>
+          <w:color w:val="333333"/>
+          <w:kern w:val="0"/>
+          <w:sz w:val="20"/>
+          <w:szCs w:val="20"/>
+        </w:rPr>
+        <w:t>search tree</w:t>
       </w:r>
     </w:p>
     <w:p>
@@ -484,7 +524,6 @@
           <w:szCs w:val="20"/>
         </w:rPr>
       </w:pPr>
-      <w:proofErr w:type="gramStart"/>
       <w:r>
         <w:rPr>
           <w:rFonts w:ascii="Times New Roman" w:hAnsi="Times New Roman" w:cs="Times New Roman"/>
@@ -495,9 +534,8 @@
           <w:sz w:val="20"/>
           <w:szCs w:val="20"/>
         </w:rPr>
-        <w:t>h(</w:t>
-      </w:r>
-      <w:proofErr w:type="gramEnd"/>
+        <w:t>h</w:t>
+      </w:r>
       <w:r>
         <w:rPr>
           <w:rFonts w:ascii="Times New Roman" w:hAnsi="Times New Roman" w:cs="Times New Roman"/>
@@ -508,7 +546,19 @@
           <w:sz w:val="20"/>
           <w:szCs w:val="20"/>
         </w:rPr>
-        <w:t>)</w:t>
+        <w:t xml:space="preserve"> </w:t>
+      </w:r>
+      <w:r>
+        <w:rPr>
+          <w:rFonts w:ascii="Times New Roman" w:hAnsi="Times New Roman" w:cs="Times New Roman"/>
+          <w:i/>
+          <w:iCs/>
+          <w:color w:val="333333"/>
+          <w:kern w:val="0"/>
+          <w:sz w:val="20"/>
+          <w:szCs w:val="20"/>
+        </w:rPr>
+        <w:t>()</w:t>
       </w:r>
       <w:r>
         <w:rPr>
@@ -1382,16 +1432,16 @@
         <w:rPr>
           <w:rFonts w:ascii="Times New Roman" w:hAnsi="Times New Roman" w:cs="Times New Roman"/>
           <w:b/>
-          <w:sz w:val="22"/>
-          <w:szCs w:val="20"/>
+          <w:sz w:val="24"/>
+          <w:szCs w:val="24"/>
         </w:rPr>
       </w:pPr>
       <w:r>
         <w:rPr>
           <w:rFonts w:ascii="Times New Roman" w:hAnsi="Times New Roman" w:cs="Times New Roman"/>
           <w:b/>
-          <w:sz w:val="22"/>
-          <w:szCs w:val="20"/>
+          <w:sz w:val="24"/>
+          <w:szCs w:val="24"/>
         </w:rPr>
         <w:t>Heuristic Function</w:t>
       </w:r>
@@ -2345,7 +2395,17 @@
           <w:sz w:val="20"/>
           <w:szCs w:val="20"/>
         </w:rPr>
-        <w:t>there is no better action for this piece to take. And a value equals 0 is always less than a state can perform an exit action with minimum possible cost equals to 1.</w:t>
+        <w:t>there is no better action for this piece to take. And a value equals 0 is always less than a state can perform an exit action with minimu</w:t>
+      </w:r>
+      <w:bookmarkStart w:id="0" w:name="_GoBack"/>
+      <w:bookmarkEnd w:id="0"/>
+      <w:r>
+        <w:rPr>
+          <w:rFonts w:ascii="Times New Roman" w:hAnsi="Times New Roman" w:cs="Times New Roman" w:hint="eastAsia"/>
+          <w:sz w:val="20"/>
+          <w:szCs w:val="20"/>
+        </w:rPr>
+        <w:t>m possible cost equals to 1.</w:t>
       </w:r>
     </w:p>
     <w:p>
@@ -2450,8 +2510,6 @@
         </w:rPr>
         <w:t xml:space="preserve"> </w:t>
       </w:r>
-      <w:bookmarkStart w:id="0" w:name="_GoBack"/>
-      <w:bookmarkEnd w:id="0"/>
       <w:r>
         <w:rPr>
           <w:rFonts w:ascii="Times New Roman" w:hAnsi="Times New Roman" w:cs="Times New Roman" w:hint="eastAsia"/>
@@ -2574,16 +2632,16 @@
         <w:rPr>
           <w:rFonts w:ascii="Times New Roman" w:hAnsi="Times New Roman" w:cs="Times New Roman"/>
           <w:b/>
-          <w:sz w:val="22"/>
-          <w:szCs w:val="20"/>
+          <w:sz w:val="24"/>
+          <w:szCs w:val="24"/>
         </w:rPr>
       </w:pPr>
       <w:r>
         <w:rPr>
           <w:rFonts w:ascii="Times New Roman" w:hAnsi="Times New Roman" w:cs="Times New Roman"/>
           <w:b/>
-          <w:sz w:val="22"/>
-          <w:szCs w:val="20"/>
+          <w:sz w:val="24"/>
+          <w:szCs w:val="24"/>
         </w:rPr>
         <w:t>Run time and Space Impact</w:t>
       </w:r>
@@ -2634,7 +2692,15 @@
           <w:sz w:val="20"/>
           <w:szCs w:val="20"/>
         </w:rPr>
-        <w:t xml:space="preserve"> scaling.</w:t>
+        <w:t xml:space="preserve"> scaling</w:t>
+      </w:r>
+      <w:r>
+        <w:rPr>
+          <w:rFonts w:ascii="Times New Roman" w:hAnsi="Times New Roman" w:cs="Times New Roman"/>
+          <w:sz w:val="20"/>
+          <w:szCs w:val="20"/>
+        </w:rPr>
+        <w:t>.</w:t>
       </w:r>
     </w:p>
     <w:p>
@@ -2662,12 +2728,7 @@
     </w:p>
     <w:p>
       <w:pPr>
-        <w:rPr>
-          <w:rFonts w:ascii="Times New Roman" w:hAnsi="Times New Roman" w:cs="Times New Roman"/>
-          <w:kern w:val="0"/>
-          <w:sz w:val="20"/>
-          <w:szCs w:val="20"/>
-        </w:rPr>
+        <w:keepNext/>
       </w:pPr>
       <w:r>
         <w:rPr>
@@ -2679,10 +2740,10 @@
         </w:rPr>
         <w:lastRenderedPageBreak/>
         <w:drawing>
-          <wp:inline distT="0" distB="0" distL="0" distR="0" wp14:anchorId="770DC809" wp14:editId="30957268">
-            <wp:extent cx="2924810" cy="1858010"/>
+          <wp:inline distT="0" distB="0" distL="0" distR="0" wp14:anchorId="48DB575B" wp14:editId="7C68860F">
+            <wp:extent cx="2924810" cy="1890395"/>
             <wp:effectExtent l="0" t="0" r="0" b="0"/>
-            <wp:docPr id="2" name="Picture 2"/>
+            <wp:docPr id="1" name="Picture 1"/>
             <wp:cNvGraphicFramePr>
               <a:graphicFrameLocks xmlns:a="http://schemas.openxmlformats.org/drawingml/2006/main" noChangeAspect="1"/>
             </wp:cNvGraphicFramePr>
@@ -2690,7 +2751,7 @@
               <a:graphicData uri="http://schemas.openxmlformats.org/drawingml/2006/picture">
                 <pic:pic xmlns:pic="http://schemas.openxmlformats.org/drawingml/2006/picture">
                   <pic:nvPicPr>
-                    <pic:cNvPr id="2" name="branching factor.png"/>
+                    <pic:cNvPr id="1" name="branching factor.png"/>
                     <pic:cNvPicPr/>
                   </pic:nvPicPr>
                   <pic:blipFill>
@@ -2708,7 +2769,7 @@
                   <pic:spPr>
                     <a:xfrm>
                       <a:off x="0" y="0"/>
-                      <a:ext cx="2924810" cy="1858010"/>
+                      <a:ext cx="2924810" cy="1890395"/>
                     </a:xfrm>
                     <a:prstGeom prst="rect">
                       <a:avLst/>
@@ -2723,6 +2784,29 @@
     </w:p>
     <w:p>
       <w:pPr>
+        <w:pStyle w:val="Caption"/>
+        <w:jc w:val="center"/>
+        <w:rPr>
+          <w:rFonts w:ascii="Times New Roman" w:hAnsi="Times New Roman" w:cs="Times New Roman"/>
+          <w:kern w:val="0"/>
+          <w:sz w:val="20"/>
+          <w:szCs w:val="20"/>
+        </w:rPr>
+      </w:pPr>
+      <w:r>
+        <w:t xml:space="preserve">Figure </w:t>
+      </w:r>
+      <w:fldSimple w:instr=" SEQ Figure \* ARABIC ">
+        <w:r>
+          <w:rPr>
+            <w:noProof/>
+          </w:rPr>
+          <w:t>1</w:t>
+        </w:r>
+      </w:fldSimple>
+    </w:p>
+    <w:p>
+      <w:pPr>
         <w:rPr>
           <w:rFonts w:ascii="Times New Roman" w:hAnsi="Times New Roman" w:cs="Times New Roman"/>
           <w:kern w:val="0"/>
@@ -2763,12 +2847,7 @@
     </w:p>
     <w:p>
       <w:pPr>
-        <w:rPr>
-          <w:rFonts w:ascii="Times New Roman" w:hAnsi="Times New Roman" w:cs="Times New Roman"/>
-          <w:kern w:val="0"/>
-          <w:sz w:val="20"/>
-          <w:szCs w:val="20"/>
-        </w:rPr>
+        <w:keepNext/>
       </w:pPr>
       <w:r>
         <w:rPr>
@@ -2779,10 +2858,10 @@
           <w:szCs w:val="20"/>
         </w:rPr>
         <w:drawing>
-          <wp:inline distT="0" distB="0" distL="0" distR="0" wp14:anchorId="5760A89D" wp14:editId="14B75D1F">
-            <wp:extent cx="2924810" cy="1838325"/>
+          <wp:inline distT="0" distB="0" distL="0" distR="0" wp14:anchorId="3272CEBB" wp14:editId="5D4E3A6B">
+            <wp:extent cx="2924810" cy="1880235"/>
             <wp:effectExtent l="0" t="0" r="0" b="0"/>
-            <wp:docPr id="3" name="Picture 3"/>
+            <wp:docPr id="5" name="Picture 5"/>
             <wp:cNvGraphicFramePr>
               <a:graphicFrameLocks xmlns:a="http://schemas.openxmlformats.org/drawingml/2006/main" noChangeAspect="1"/>
             </wp:cNvGraphicFramePr>
@@ -2790,7 +2869,7 @@
               <a:graphicData uri="http://schemas.openxmlformats.org/drawingml/2006/picture">
                 <pic:pic xmlns:pic="http://schemas.openxmlformats.org/drawingml/2006/picture">
                   <pic:nvPicPr>
-                    <pic:cNvPr id="3" name="depth.png"/>
+                    <pic:cNvPr id="5" name="depth.png"/>
                     <pic:cNvPicPr/>
                   </pic:nvPicPr>
                   <pic:blipFill>
@@ -2808,7 +2887,7 @@
                   <pic:spPr>
                     <a:xfrm>
                       <a:off x="0" y="0"/>
-                      <a:ext cx="2924810" cy="1838325"/>
+                      <a:ext cx="2924810" cy="1880235"/>
                     </a:xfrm>
                     <a:prstGeom prst="rect">
                       <a:avLst/>
@@ -2823,6 +2902,29 @@
     </w:p>
     <w:p>
       <w:pPr>
+        <w:pStyle w:val="Caption"/>
+        <w:jc w:val="center"/>
+        <w:rPr>
+          <w:rFonts w:ascii="Times New Roman" w:hAnsi="Times New Roman" w:cs="Times New Roman"/>
+          <w:kern w:val="0"/>
+          <w:sz w:val="20"/>
+          <w:szCs w:val="20"/>
+        </w:rPr>
+      </w:pPr>
+      <w:r>
+        <w:t xml:space="preserve">Figure </w:t>
+      </w:r>
+      <w:fldSimple w:instr=" SEQ Figure \* ARABIC ">
+        <w:r>
+          <w:rPr>
+            <w:noProof/>
+          </w:rPr>
+          <w:t>2</w:t>
+        </w:r>
+      </w:fldSimple>
+    </w:p>
+    <w:p>
+      <w:pPr>
         <w:rPr>
           <w:rFonts w:ascii="Times New Roman" w:hAnsi="Times New Roman" w:cs="Times New Roman"/>
           <w:kern w:val="0"/>
@@ -2865,12 +2967,7 @@
     </w:p>
     <w:p>
       <w:pPr>
-        <w:rPr>
-          <w:rFonts w:ascii="Times New Roman" w:hAnsi="Times New Roman" w:cs="Times New Roman"/>
-          <w:kern w:val="0"/>
-          <w:sz w:val="20"/>
-          <w:szCs w:val="20"/>
-        </w:rPr>
+        <w:keepNext/>
       </w:pPr>
       <w:r>
         <w:rPr>
@@ -2881,10 +2978,10 @@
           <w:szCs w:val="20"/>
         </w:rPr>
         <w:drawing>
-          <wp:inline distT="0" distB="0" distL="0" distR="0" wp14:anchorId="6A9F6006" wp14:editId="0FD1FC97">
-            <wp:extent cx="2924810" cy="1858010"/>
+          <wp:inline distT="0" distB="0" distL="0" distR="0" wp14:anchorId="73782D91" wp14:editId="46C09077">
+            <wp:extent cx="2924810" cy="1900555"/>
             <wp:effectExtent l="0" t="0" r="0" b="0"/>
-            <wp:docPr id="4" name="Picture 4"/>
+            <wp:docPr id="8" name="Picture 8"/>
             <wp:cNvGraphicFramePr>
               <a:graphicFrameLocks xmlns:a="http://schemas.openxmlformats.org/drawingml/2006/main" noChangeAspect="1"/>
             </wp:cNvGraphicFramePr>
@@ -2892,7 +2989,7 @@
               <a:graphicData uri="http://schemas.openxmlformats.org/drawingml/2006/picture">
                 <pic:pic xmlns:pic="http://schemas.openxmlformats.org/drawingml/2006/picture">
                   <pic:nvPicPr>
-                    <pic:cNvPr id="4" name="block.png"/>
+                    <pic:cNvPr id="8" name="block.png"/>
                     <pic:cNvPicPr/>
                   </pic:nvPicPr>
                   <pic:blipFill>
@@ -2910,7 +3007,7 @@
                   <pic:spPr>
                     <a:xfrm>
                       <a:off x="0" y="0"/>
-                      <a:ext cx="2924810" cy="1858010"/>
+                      <a:ext cx="2924810" cy="1900555"/>
                     </a:xfrm>
                     <a:prstGeom prst="rect">
                       <a:avLst/>
@@ -2925,6 +3022,29 @@
     </w:p>
     <w:p>
       <w:pPr>
+        <w:pStyle w:val="Caption"/>
+        <w:jc w:val="center"/>
+        <w:rPr>
+          <w:rFonts w:ascii="Times New Roman" w:hAnsi="Times New Roman" w:cs="Times New Roman"/>
+          <w:kern w:val="0"/>
+          <w:sz w:val="20"/>
+          <w:szCs w:val="20"/>
+        </w:rPr>
+      </w:pPr>
+      <w:r>
+        <w:t xml:space="preserve">Figure </w:t>
+      </w:r>
+      <w:fldSimple w:instr=" SEQ Figure \* ARABIC ">
+        <w:r>
+          <w:rPr>
+            <w:noProof/>
+          </w:rPr>
+          <w:t>3</w:t>
+        </w:r>
+      </w:fldSimple>
+    </w:p>
+    <w:p>
+      <w:pPr>
         <w:rPr>
           <w:rFonts w:ascii="Times New Roman" w:hAnsi="Times New Roman" w:cs="Times New Roman"/>
           <w:kern w:val="0"/>
@@ -2946,26 +3066,6 @@
       <w:pPr>
         <w:rPr>
           <w:rFonts w:ascii="Times New Roman" w:hAnsi="Times New Roman" w:cs="Times New Roman"/>
-          <w:kern w:val="0"/>
-          <w:sz w:val="20"/>
-          <w:szCs w:val="20"/>
-        </w:rPr>
-      </w:pPr>
-    </w:p>
-    <w:p>
-      <w:pPr>
-        <w:rPr>
-          <w:rFonts w:ascii="Times New Roman" w:hAnsi="Times New Roman" w:cs="Times New Roman"/>
-          <w:kern w:val="0"/>
-          <w:sz w:val="20"/>
-          <w:szCs w:val="20"/>
-        </w:rPr>
-      </w:pPr>
-    </w:p>
-    <w:p>
-      <w:pPr>
-        <w:rPr>
-          <w:rFonts w:ascii="Times New Roman" w:hAnsi="Times New Roman" w:cs="Times New Roman"/>
           <w:i/>
           <w:kern w:val="0"/>
           <w:sz w:val="20"/>
@@ -2987,12 +3087,7 @@
     </w:p>
     <w:p>
       <w:pPr>
-        <w:rPr>
-          <w:rFonts w:ascii="CMR10" w:hAnsi="CMR10" w:cs="CMR10"/>
-          <w:kern w:val="0"/>
-          <w:sz w:val="20"/>
-          <w:szCs w:val="20"/>
-        </w:rPr>
+        <w:keepNext/>
       </w:pPr>
       <w:r>
         <w:rPr>
@@ -3003,10 +3098,10 @@
           <w:szCs w:val="20"/>
         </w:rPr>
         <w:drawing>
-          <wp:inline distT="0" distB="0" distL="0" distR="0" wp14:anchorId="306875DB" wp14:editId="47BF9E89">
-            <wp:extent cx="2924810" cy="2269490"/>
+          <wp:inline distT="0" distB="0" distL="0" distR="0" wp14:anchorId="5B25FEB8" wp14:editId="1CC5B76B">
+            <wp:extent cx="2924810" cy="2289175"/>
             <wp:effectExtent l="0" t="0" r="0" b="0"/>
-            <wp:docPr id="7" name="Picture 7"/>
+            <wp:docPr id="9" name="Picture 9"/>
             <wp:cNvGraphicFramePr>
               <a:graphicFrameLocks xmlns:a="http://schemas.openxmlformats.org/drawingml/2006/main" noChangeAspect="1"/>
             </wp:cNvGraphicFramePr>
@@ -3014,7 +3109,7 @@
               <a:graphicData uri="http://schemas.openxmlformats.org/drawingml/2006/picture">
                 <pic:pic xmlns:pic="http://schemas.openxmlformats.org/drawingml/2006/picture">
                   <pic:nvPicPr>
-                    <pic:cNvPr id="7" name="player.png"/>
+                    <pic:cNvPr id="9" name="player.png"/>
                     <pic:cNvPicPr/>
                   </pic:nvPicPr>
                   <pic:blipFill>
@@ -3032,7 +3127,7 @@
                   <pic:spPr>
                     <a:xfrm>
                       <a:off x="0" y="0"/>
-                      <a:ext cx="2924810" cy="2269490"/>
+                      <a:ext cx="2924810" cy="2289175"/>
                     </a:xfrm>
                     <a:prstGeom prst="rect">
                       <a:avLst/>
@@ -3047,75 +3142,44 @@
     </w:p>
     <w:p>
       <w:pPr>
-        <w:rPr>
-          <w:rFonts w:ascii="Times New Roman" w:hAnsi="Times New Roman" w:cs="Times New Roman"/>
-          <w:kern w:val="0"/>
-          <w:sz w:val="20"/>
-          <w:szCs w:val="20"/>
-        </w:rPr>
-      </w:pPr>
-      <w:r>
-        <w:rPr>
-          <w:rFonts w:ascii="Times New Roman" w:hAnsi="Times New Roman" w:cs="Times New Roman"/>
-          <w:kern w:val="0"/>
-          <w:sz w:val="20"/>
-          <w:szCs w:val="20"/>
-        </w:rPr>
-        <w:t xml:space="preserve">The size of </w:t>
-      </w:r>
-      <w:r>
-        <w:rPr>
-          <w:rFonts w:ascii="Times New Roman" w:hAnsi="Times New Roman" w:cs="Times New Roman"/>
-          <w:kern w:val="0"/>
-          <w:sz w:val="20"/>
-          <w:szCs w:val="20"/>
-        </w:rPr>
-        <w:t xml:space="preserve">the </w:t>
-      </w:r>
-      <w:r>
-        <w:rPr>
-          <w:rFonts w:ascii="Times New Roman" w:hAnsi="Times New Roman" w:cs="Times New Roman"/>
-          <w:kern w:val="0"/>
-          <w:sz w:val="20"/>
-          <w:szCs w:val="20"/>
-        </w:rPr>
-        <w:t xml:space="preserve">search space increases as the number of player pieces increases. Hence, it takes </w:t>
-      </w:r>
-      <w:r>
-        <w:rPr>
-          <w:rFonts w:ascii="Times New Roman" w:hAnsi="Times New Roman" w:cs="Times New Roman"/>
-          <w:kern w:val="0"/>
-          <w:sz w:val="20"/>
-          <w:szCs w:val="20"/>
-        </w:rPr>
-        <w:t xml:space="preserve">a </w:t>
-      </w:r>
-      <w:r>
-        <w:rPr>
-          <w:rFonts w:ascii="Times New Roman" w:hAnsi="Times New Roman" w:cs="Times New Roman"/>
-          <w:kern w:val="0"/>
-          <w:sz w:val="20"/>
-          <w:szCs w:val="20"/>
-        </w:rPr>
-        <w:t xml:space="preserve">longer time for </w:t>
-      </w:r>
-      <w:r>
-        <w:rPr>
-          <w:rFonts w:ascii="Times New Roman" w:hAnsi="Times New Roman" w:cs="Times New Roman"/>
-          <w:kern w:val="0"/>
-          <w:sz w:val="20"/>
-          <w:szCs w:val="20"/>
-        </w:rPr>
-        <w:t xml:space="preserve">the </w:t>
-      </w:r>
-      <w:r>
-        <w:rPr>
-          <w:rFonts w:ascii="Times New Roman" w:hAnsi="Times New Roman" w:cs="Times New Roman"/>
-          <w:kern w:val="0"/>
-          <w:sz w:val="20"/>
-          <w:szCs w:val="20"/>
-        </w:rPr>
-        <w:t>program to find the solution.</w:t>
+        <w:pStyle w:val="Caption"/>
+        <w:jc w:val="center"/>
+        <w:rPr>
+          <w:rFonts w:ascii="CMR10" w:hAnsi="CMR10" w:cs="CMR10"/>
+          <w:kern w:val="0"/>
+          <w:sz w:val="20"/>
+          <w:szCs w:val="20"/>
+        </w:rPr>
+      </w:pPr>
+      <w:r>
+        <w:t xml:space="preserve">Figure </w:t>
+      </w:r>
+      <w:fldSimple w:instr=" SEQ Figure \* ARABIC ">
+        <w:r>
+          <w:rPr>
+            <w:noProof/>
+          </w:rPr>
+          <w:t>4</w:t>
+        </w:r>
+      </w:fldSimple>
+    </w:p>
+    <w:p>
+      <w:pPr>
+        <w:rPr>
+          <w:rFonts w:ascii="Times New Roman" w:hAnsi="Times New Roman" w:cs="Times New Roman"/>
+          <w:kern w:val="0"/>
+          <w:sz w:val="20"/>
+          <w:szCs w:val="20"/>
+        </w:rPr>
+      </w:pPr>
+      <w:r>
+        <w:rPr>
+          <w:rFonts w:ascii="Times New Roman" w:hAnsi="Times New Roman" w:cs="Times New Roman"/>
+          <w:kern w:val="0"/>
+          <w:sz w:val="20"/>
+          <w:szCs w:val="20"/>
+        </w:rPr>
+        <w:t>The size of the search space increases as the number of player pieces increases. Hence, it takes a longer time for the program to find the solution.</w:t>
       </w:r>
     </w:p>
     <w:p>
@@ -3143,12 +3207,7 @@
     </w:p>
     <w:p>
       <w:pPr>
-        <w:rPr>
-          <w:rFonts w:ascii="Times New Roman" w:hAnsi="Times New Roman" w:cs="Times New Roman"/>
-          <w:kern w:val="0"/>
-          <w:sz w:val="20"/>
-          <w:szCs w:val="20"/>
-        </w:rPr>
+        <w:keepNext/>
       </w:pPr>
       <w:r>
         <w:rPr>
@@ -3159,10 +3218,10 @@
           <w:szCs w:val="20"/>
         </w:rPr>
         <w:drawing>
-          <wp:inline distT="0" distB="0" distL="0" distR="0" wp14:anchorId="2D93D283" wp14:editId="5B154085">
-            <wp:extent cx="2924810" cy="2269490"/>
+          <wp:inline distT="0" distB="0" distL="0" distR="0" wp14:anchorId="7C14DDFE" wp14:editId="39BEC1D2">
+            <wp:extent cx="2924810" cy="2289175"/>
             <wp:effectExtent l="0" t="0" r="0" b="0"/>
-            <wp:docPr id="6" name="Picture 6"/>
+            <wp:docPr id="11" name="Picture 11"/>
             <wp:cNvGraphicFramePr>
               <a:graphicFrameLocks xmlns:a="http://schemas.openxmlformats.org/drawingml/2006/main" noChangeAspect="1"/>
             </wp:cNvGraphicFramePr>
@@ -3170,7 +3229,7 @@
               <a:graphicData uri="http://schemas.openxmlformats.org/drawingml/2006/picture">
                 <pic:pic xmlns:pic="http://schemas.openxmlformats.org/drawingml/2006/picture">
                   <pic:nvPicPr>
-                    <pic:cNvPr id="6" name="relative error.png"/>
+                    <pic:cNvPr id="11" name="relative error.png"/>
                     <pic:cNvPicPr/>
                   </pic:nvPicPr>
                   <pic:blipFill>
@@ -3188,7 +3247,7 @@
                   <pic:spPr>
                     <a:xfrm>
                       <a:off x="0" y="0"/>
-                      <a:ext cx="2924810" cy="2269490"/>
+                      <a:ext cx="2924810" cy="2289175"/>
                     </a:xfrm>
                     <a:prstGeom prst="rect">
                       <a:avLst/>
@@ -3203,6 +3262,29 @@
     </w:p>
     <w:p>
       <w:pPr>
+        <w:pStyle w:val="Caption"/>
+        <w:jc w:val="center"/>
+        <w:rPr>
+          <w:rFonts w:ascii="Times New Roman" w:hAnsi="Times New Roman" w:cs="Times New Roman"/>
+          <w:kern w:val="0"/>
+          <w:sz w:val="20"/>
+          <w:szCs w:val="20"/>
+        </w:rPr>
+      </w:pPr>
+      <w:r>
+        <w:t xml:space="preserve">Figure </w:t>
+      </w:r>
+      <w:fldSimple w:instr=" SEQ Figure \* ARABIC ">
+        <w:r>
+          <w:rPr>
+            <w:noProof/>
+          </w:rPr>
+          <w:t>5</w:t>
+        </w:r>
+      </w:fldSimple>
+    </w:p>
+    <w:p>
+      <w:pPr>
         <w:rPr>
           <w:rFonts w:ascii="Times New Roman" w:hAnsi="Times New Roman" w:cs="Times New Roman"/>
           <w:kern w:val="0"/>
@@ -3220,6 +3302,48 @@
           <w:lang w:val="en-AU"/>
         </w:rPr>
         <w:t>A larger relative error means greater deviation from true cost when using the heuristic for estimation. Therefore, the program needs more time to find the path.</w:t>
+      </w:r>
+    </w:p>
+    <w:p>
+      <w:pPr>
+        <w:rPr>
+          <w:rFonts w:ascii="Times New Roman" w:hAnsi="Times New Roman" w:cs="Times New Roman"/>
+          <w:kern w:val="0"/>
+          <w:sz w:val="20"/>
+          <w:szCs w:val="20"/>
+          <w:lang w:val="en-AU"/>
+        </w:rPr>
+      </w:pPr>
+    </w:p>
+    <w:p>
+      <w:pPr>
+        <w:rPr>
+          <w:rFonts w:ascii="Times New Roman" w:hAnsi="Times New Roman" w:cs="Times New Roman"/>
+          <w:kern w:val="0"/>
+          <w:sz w:val="20"/>
+          <w:szCs w:val="20"/>
+          <w:lang w:val="en-AU"/>
+        </w:rPr>
+      </w:pPr>
+      <w:r>
+        <w:rPr>
+          <w:rFonts w:ascii="Times New Roman" w:hAnsi="Times New Roman" w:cs="Times New Roman"/>
+          <w:kern w:val="0"/>
+          <w:sz w:val="20"/>
+          <w:szCs w:val="20"/>
+          <w:lang w:val="en-AU"/>
+        </w:rPr>
+        <w:t xml:space="preserve">In conclusion, </w:t>
+      </w:r>
+      <w:r>
+        <w:rPr>
+          <w:rFonts w:ascii="Times New Roman" w:hAnsi="Times New Roman" w:cs="Times New Roman"/>
+          <w:kern w:val="0"/>
+          <w:sz w:val="20"/>
+          <w:szCs w:val="20"/>
+          <w:lang w:val="en-AU"/>
+        </w:rPr>
+        <w:t>branching factor, search depth, number of pieces and relative error have a positive relation with runtime, whereas number of blocks has a negative relation with runtime.</w:t>
       </w:r>
     </w:p>
     <w:sectPr>
@@ -3540,7 +3664,7 @@
     <w:lsdException w:name="Table Web 2" w:semiHidden="1" w:unhideWhenUsed="1"/>
     <w:lsdException w:name="Table Web 3" w:semiHidden="1" w:unhideWhenUsed="1"/>
     <w:lsdException w:name="Balloon Text" w:semiHidden="1" w:unhideWhenUsed="1"/>
-    <w:lsdException w:name="Table Grid" w:semiHidden="1" w:uiPriority="39" w:unhideWhenUsed="1"/>
+    <w:lsdException w:name="Table Grid" w:uiPriority="39"/>
     <w:lsdException w:name="Table Theme" w:semiHidden="1" w:unhideWhenUsed="1"/>
     <w:lsdException w:name="Placeholder Text" w:semiHidden="1"/>
     <w:lsdException w:name="No Spacing" w:uiPriority="1" w:qFormat="1"/>
@@ -3912,6 +4036,25 @@
       <w:color w:val="808080"/>
     </w:rPr>
   </w:style>
+  <w:style w:type="paragraph" w:styleId="Caption">
+    <w:name w:val="caption"/>
+    <w:basedOn w:val="Normal"/>
+    <w:next w:val="Normal"/>
+    <w:uiPriority w:val="35"/>
+    <w:unhideWhenUsed/>
+    <w:qFormat/>
+    <w:rsid w:val="002839D4"/>
+    <w:pPr>
+      <w:spacing w:after="200"/>
+    </w:pPr>
+    <w:rPr>
+      <w:i/>
+      <w:iCs/>
+      <w:color w:val="44546A" w:themeColor="text2"/>
+      <w:sz w:val="18"/>
+      <w:szCs w:val="18"/>
+    </w:rPr>
+  </w:style>
 </w:styles>
 </file>
 
@@ -4215,7 +4358,7 @@
 </file>
 
 <file path=customXml/itemProps1.xml><?xml version="1.0" encoding="utf-8"?>
-<ds:datastoreItem xmlns:ds="http://schemas.openxmlformats.org/officeDocument/2006/customXml" ds:itemID="{C71B8C00-794B-4E9F-A737-D88130341372}">
+<ds:datastoreItem xmlns:ds="http://schemas.openxmlformats.org/officeDocument/2006/customXml" ds:itemID="{DBFB7F51-C280-4773-B81C-8E393E9CE63D}">
   <ds:schemaRefs>
     <ds:schemaRef ds:uri="http://schemas.openxmlformats.org/officeDocument/2006/bibliography"/>
   </ds:schemaRefs>

</xml_diff>